<commit_message>
SERVER:Solved some bugs + updated the class architecture document
</commit_message>
<xml_diff>
--- a/2_TP/Arhitectura claselor(draft).docx
+++ b/2_TP/Arhitectura claselor(draft).docx
@@ -22,60 +22,18 @@
       </w:r>
     </w:p>
     <w:p/>
-    <w:p>
-      <w:r>
-        <w:rPr>
-          <w:noProof/>
-        </w:rPr>
-        <w:drawing>
-          <wp:inline distT="0" distB="0" distL="114300" distR="114300" wp14:anchorId="475885B1" wp14:editId="2A0DA467">
-            <wp:extent cx="5270500" cy="4290060"/>
-            <wp:effectExtent l="0" t="0" r="2540" b="7620"/>
-            <wp:docPr id="1" name="Picture 1" descr="Screenshot 2025-04-13 141602"/>
-            <wp:cNvGraphicFramePr>
-              <a:graphicFrameLocks xmlns:a="http://schemas.openxmlformats.org/drawingml/2006/main" noChangeAspect="1"/>
-            </wp:cNvGraphicFramePr>
-            <a:graphic xmlns:a="http://schemas.openxmlformats.org/drawingml/2006/main">
-              <a:graphicData uri="http://schemas.openxmlformats.org/drawingml/2006/picture">
-                <pic:pic xmlns:pic="http://schemas.openxmlformats.org/drawingml/2006/picture">
-                  <pic:nvPicPr>
-                    <pic:cNvPr id="1" name="Picture 1" descr="Screenshot 2025-04-13 141602"/>
-                    <pic:cNvPicPr>
-                      <a:picLocks noChangeAspect="1"/>
-                    </pic:cNvPicPr>
-                  </pic:nvPicPr>
-                  <pic:blipFill>
-                    <a:blip r:embed="rId4"/>
-                    <a:stretch>
-                      <a:fillRect/>
-                    </a:stretch>
-                  </pic:blipFill>
-                  <pic:spPr>
-                    <a:xfrm>
-                      <a:off x="0" y="0"/>
-                      <a:ext cx="5270500" cy="4290060"/>
-                    </a:xfrm>
-                    <a:prstGeom prst="rect">
-                      <a:avLst/>
-                    </a:prstGeom>
-                  </pic:spPr>
-                </pic:pic>
-              </a:graphicData>
-            </a:graphic>
-          </wp:inline>
-        </w:drawing>
-      </w:r>
-    </w:p>
-    <w:p>
-      <w:r>
-        <w:rPr>
-          <w:noProof/>
-        </w:rPr>
-        <w:drawing>
-          <wp:inline distT="0" distB="0" distL="0" distR="0" wp14:anchorId="6CF9BBDE" wp14:editId="43A9246A">
-            <wp:extent cx="4695825" cy="2886075"/>
-            <wp:effectExtent l="0" t="0" r="9525" b="9525"/>
-            <wp:docPr id="2" name="Picture 2"/>
+    <w:p/>
+    <w:p/>
+    <w:p>
+      <w:r>
+        <w:rPr>
+          <w:noProof/>
+        </w:rPr>
+        <w:drawing>
+          <wp:inline distT="0" distB="0" distL="0" distR="0" wp14:anchorId="5717A24B" wp14:editId="4ECEB475">
+            <wp:extent cx="5274310" cy="1913890"/>
+            <wp:effectExtent l="0" t="0" r="2540" b="0"/>
+            <wp:docPr id="1" name="Picture 1"/>
             <wp:cNvGraphicFramePr>
               <a:graphicFrameLocks xmlns:a="http://schemas.openxmlformats.org/drawingml/2006/main" noChangeAspect="1"/>
             </wp:cNvGraphicFramePr>
@@ -87,7 +45,7 @@
                     <pic:cNvPicPr/>
                   </pic:nvPicPr>
                   <pic:blipFill>
-                    <a:blip r:embed="rId5"/>
+                    <a:blip r:embed="rId6"/>
                     <a:stretch>
                       <a:fillRect/>
                     </a:stretch>
@@ -95,7 +53,7 @@
                   <pic:spPr>
                     <a:xfrm>
                       <a:off x="0" y="0"/>
-                      <a:ext cx="4695825" cy="2886075"/>
+                      <a:ext cx="5274310" cy="1913890"/>
                     </a:xfrm>
                     <a:prstGeom prst="rect">
                       <a:avLst/>
@@ -114,12 +72,11 @@
         <w:rPr>
           <w:noProof/>
         </w:rPr>
-        <w:lastRenderedPageBreak/>
-        <w:drawing>
-          <wp:inline distT="0" distB="0" distL="0" distR="0" wp14:anchorId="12FE05FF" wp14:editId="3638B38C">
-            <wp:extent cx="2981325" cy="3152775"/>
-            <wp:effectExtent l="0" t="0" r="9525" b="9525"/>
-            <wp:docPr id="4" name="Picture 4"/>
+        <w:drawing>
+          <wp:inline distT="0" distB="0" distL="0" distR="0" wp14:anchorId="0056D2CE" wp14:editId="1934F6E5">
+            <wp:extent cx="5326380" cy="3909060"/>
+            <wp:effectExtent l="0" t="0" r="7620" b="0"/>
+            <wp:docPr id="9" name="Picture 9"/>
             <wp:cNvGraphicFramePr>
               <a:graphicFrameLocks xmlns:a="http://schemas.openxmlformats.org/drawingml/2006/main" noChangeAspect="1"/>
             </wp:cNvGraphicFramePr>
@@ -131,7 +88,7 @@
                     <pic:cNvPicPr/>
                   </pic:nvPicPr>
                   <pic:blipFill>
-                    <a:blip r:embed="rId6"/>
+                    <a:blip r:embed="rId7"/>
                     <a:stretch>
                       <a:fillRect/>
                     </a:stretch>
@@ -139,29 +96,30 @@
                   <pic:spPr>
                     <a:xfrm>
                       <a:off x="0" y="0"/>
-                      <a:ext cx="2981325" cy="3152775"/>
-                    </a:xfrm>
-                    <a:prstGeom prst="rect">
-                      <a:avLst/>
-                    </a:prstGeom>
-                  </pic:spPr>
-                </pic:pic>
-              </a:graphicData>
-            </a:graphic>
-          </wp:inline>
-        </w:drawing>
-      </w:r>
-    </w:p>
-    <w:p>
-      <w:r>
-        <w:rPr>
-          <w:noProof/>
-        </w:rPr>
-        <w:drawing>
-          <wp:inline distT="0" distB="0" distL="0" distR="0" wp14:anchorId="77DC81D4" wp14:editId="616D8C69">
-            <wp:extent cx="4438650" cy="2933700"/>
-            <wp:effectExtent l="0" t="0" r="0" b="0"/>
-            <wp:docPr id="3" name="Picture 3"/>
+                      <a:ext cx="5333692" cy="3914426"/>
+                    </a:xfrm>
+                    <a:prstGeom prst="rect">
+                      <a:avLst/>
+                    </a:prstGeom>
+                  </pic:spPr>
+                </pic:pic>
+              </a:graphicData>
+            </a:graphic>
+          </wp:inline>
+        </w:drawing>
+      </w:r>
+    </w:p>
+    <w:p>
+      <w:r>
+        <w:rPr>
+          <w:noProof/>
+        </w:rPr>
+        <w:lastRenderedPageBreak/>
+        <w:drawing>
+          <wp:inline distT="0" distB="0" distL="0" distR="0" wp14:anchorId="2348B0A8" wp14:editId="6C20E236">
+            <wp:extent cx="5274310" cy="3142615"/>
+            <wp:effectExtent l="0" t="0" r="2540" b="635"/>
+            <wp:docPr id="10" name="Picture 10"/>
             <wp:cNvGraphicFramePr>
               <a:graphicFrameLocks xmlns:a="http://schemas.openxmlformats.org/drawingml/2006/main" noChangeAspect="1"/>
             </wp:cNvGraphicFramePr>
@@ -173,7 +131,7 @@
                     <pic:cNvPicPr/>
                   </pic:nvPicPr>
                   <pic:blipFill>
-                    <a:blip r:embed="rId7"/>
+                    <a:blip r:embed="rId8"/>
                     <a:stretch>
                       <a:fillRect/>
                     </a:stretch>
@@ -181,35 +139,27 @@
                   <pic:spPr>
                     <a:xfrm>
                       <a:off x="0" y="0"/>
-                      <a:ext cx="4438650" cy="2933700"/>
-                    </a:xfrm>
-                    <a:prstGeom prst="rect">
-                      <a:avLst/>
-                    </a:prstGeom>
-                  </pic:spPr>
-                </pic:pic>
-              </a:graphicData>
-            </a:graphic>
-          </wp:inline>
-        </w:drawing>
-      </w:r>
-    </w:p>
-    <w:p>
-      <w:r>
-        <w:tab/>
-      </w:r>
-    </w:p>
-    <w:p/>
-    <w:p>
-      <w:r>
-        <w:rPr>
-          <w:noProof/>
-        </w:rPr>
-        <w:drawing>
-          <wp:inline distT="0" distB="0" distL="0" distR="0" wp14:anchorId="2E523CA4" wp14:editId="30DA336E">
-            <wp:extent cx="5274310" cy="931545"/>
-            <wp:effectExtent l="0" t="0" r="2540" b="1905"/>
-            <wp:docPr id="6" name="Picture 6"/>
+                      <a:ext cx="5274310" cy="3142615"/>
+                    </a:xfrm>
+                    <a:prstGeom prst="rect">
+                      <a:avLst/>
+                    </a:prstGeom>
+                  </pic:spPr>
+                </pic:pic>
+              </a:graphicData>
+            </a:graphic>
+          </wp:inline>
+        </w:drawing>
+      </w:r>
+      <w:r>
+        <w:rPr>
+          <w:noProof/>
+        </w:rPr>
+        <w:drawing>
+          <wp:inline distT="0" distB="0" distL="0" distR="0" wp14:anchorId="6A3A7C72" wp14:editId="60C5090A">
+            <wp:extent cx="5133975" cy="2905125"/>
+            <wp:effectExtent l="0" t="0" r="9525" b="9525"/>
+            <wp:docPr id="11" name="Picture 11"/>
             <wp:cNvGraphicFramePr>
               <a:graphicFrameLocks xmlns:a="http://schemas.openxmlformats.org/drawingml/2006/main" noChangeAspect="1"/>
             </wp:cNvGraphicFramePr>
@@ -221,7 +171,7 @@
                     <pic:cNvPicPr/>
                   </pic:nvPicPr>
                   <pic:blipFill>
-                    <a:blip r:embed="rId8"/>
+                    <a:blip r:embed="rId9"/>
                     <a:stretch>
                       <a:fillRect/>
                     </a:stretch>
@@ -229,21 +179,194 @@
                   <pic:spPr>
                     <a:xfrm>
                       <a:off x="0" y="0"/>
-                      <a:ext cx="5274310" cy="931545"/>
-                    </a:xfrm>
-                    <a:prstGeom prst="rect">
-                      <a:avLst/>
-                    </a:prstGeom>
-                  </pic:spPr>
-                </pic:pic>
-              </a:graphicData>
-            </a:graphic>
-          </wp:inline>
-        </w:drawing>
+                      <a:ext cx="5133975" cy="2905125"/>
+                    </a:xfrm>
+                    <a:prstGeom prst="rect">
+                      <a:avLst/>
+                    </a:prstGeom>
+                  </pic:spPr>
+                </pic:pic>
+              </a:graphicData>
+            </a:graphic>
+          </wp:inline>
+        </w:drawing>
+      </w:r>
+      <w:r>
+        <w:rPr>
+          <w:noProof/>
+        </w:rPr>
+        <w:lastRenderedPageBreak/>
+        <w:drawing>
+          <wp:inline distT="0" distB="0" distL="0" distR="0" wp14:anchorId="31A3CF2B" wp14:editId="744F740B">
+            <wp:extent cx="4114800" cy="2676525"/>
+            <wp:effectExtent l="0" t="0" r="0" b="9525"/>
+            <wp:docPr id="12" name="Picture 12"/>
+            <wp:cNvGraphicFramePr>
+              <a:graphicFrameLocks xmlns:a="http://schemas.openxmlformats.org/drawingml/2006/main" noChangeAspect="1"/>
+            </wp:cNvGraphicFramePr>
+            <a:graphic xmlns:a="http://schemas.openxmlformats.org/drawingml/2006/main">
+              <a:graphicData uri="http://schemas.openxmlformats.org/drawingml/2006/picture">
+                <pic:pic xmlns:pic="http://schemas.openxmlformats.org/drawingml/2006/picture">
+                  <pic:nvPicPr>
+                    <pic:cNvPr id="1" name=""/>
+                    <pic:cNvPicPr/>
+                  </pic:nvPicPr>
+                  <pic:blipFill>
+                    <a:blip r:embed="rId10"/>
+                    <a:stretch>
+                      <a:fillRect/>
+                    </a:stretch>
+                  </pic:blipFill>
+                  <pic:spPr>
+                    <a:xfrm>
+                      <a:off x="0" y="0"/>
+                      <a:ext cx="4114800" cy="2676525"/>
+                    </a:xfrm>
+                    <a:prstGeom prst="rect">
+                      <a:avLst/>
+                    </a:prstGeom>
+                  </pic:spPr>
+                </pic:pic>
+              </a:graphicData>
+            </a:graphic>
+          </wp:inline>
+        </w:drawing>
+      </w:r>
+      <w:r>
+        <w:rPr>
+          <w:noProof/>
+        </w:rPr>
+        <w:drawing>
+          <wp:inline distT="0" distB="0" distL="0" distR="0" wp14:anchorId="0C4ECB23" wp14:editId="45D3BD2E">
+            <wp:extent cx="2390775" cy="2686050"/>
+            <wp:effectExtent l="0" t="0" r="9525" b="0"/>
+            <wp:docPr id="13" name="Picture 13"/>
+            <wp:cNvGraphicFramePr>
+              <a:graphicFrameLocks xmlns:a="http://schemas.openxmlformats.org/drawingml/2006/main" noChangeAspect="1"/>
+            </wp:cNvGraphicFramePr>
+            <a:graphic xmlns:a="http://schemas.openxmlformats.org/drawingml/2006/main">
+              <a:graphicData uri="http://schemas.openxmlformats.org/drawingml/2006/picture">
+                <pic:pic xmlns:pic="http://schemas.openxmlformats.org/drawingml/2006/picture">
+                  <pic:nvPicPr>
+                    <pic:cNvPr id="1" name=""/>
+                    <pic:cNvPicPr/>
+                  </pic:nvPicPr>
+                  <pic:blipFill>
+                    <a:blip r:embed="rId11"/>
+                    <a:stretch>
+                      <a:fillRect/>
+                    </a:stretch>
+                  </pic:blipFill>
+                  <pic:spPr>
+                    <a:xfrm>
+                      <a:off x="0" y="0"/>
+                      <a:ext cx="2390775" cy="2686050"/>
+                    </a:xfrm>
+                    <a:prstGeom prst="rect">
+                      <a:avLst/>
+                    </a:prstGeom>
+                  </pic:spPr>
+                </pic:pic>
+              </a:graphicData>
+            </a:graphic>
+          </wp:inline>
+        </w:drawing>
+      </w:r>
+    </w:p>
+    <w:p>
+      <w:r>
+        <w:rPr>
+          <w:noProof/>
+        </w:rPr>
+        <w:drawing>
+          <wp:inline distT="0" distB="0" distL="0" distR="0" wp14:anchorId="51C89559" wp14:editId="1716694D">
+            <wp:extent cx="4524375" cy="3400425"/>
+            <wp:effectExtent l="0" t="0" r="9525" b="9525"/>
+            <wp:docPr id="14" name="Picture 14"/>
+            <wp:cNvGraphicFramePr>
+              <a:graphicFrameLocks xmlns:a="http://schemas.openxmlformats.org/drawingml/2006/main" noChangeAspect="1"/>
+            </wp:cNvGraphicFramePr>
+            <a:graphic xmlns:a="http://schemas.openxmlformats.org/drawingml/2006/main">
+              <a:graphicData uri="http://schemas.openxmlformats.org/drawingml/2006/picture">
+                <pic:pic xmlns:pic="http://schemas.openxmlformats.org/drawingml/2006/picture">
+                  <pic:nvPicPr>
+                    <pic:cNvPr id="1" name=""/>
+                    <pic:cNvPicPr/>
+                  </pic:nvPicPr>
+                  <pic:blipFill>
+                    <a:blip r:embed="rId12"/>
+                    <a:stretch>
+                      <a:fillRect/>
+                    </a:stretch>
+                  </pic:blipFill>
+                  <pic:spPr>
+                    <a:xfrm>
+                      <a:off x="0" y="0"/>
+                      <a:ext cx="4524375" cy="3400425"/>
+                    </a:xfrm>
+                    <a:prstGeom prst="rect">
+                      <a:avLst/>
+                    </a:prstGeom>
+                  </pic:spPr>
+                </pic:pic>
+              </a:graphicData>
+            </a:graphic>
+          </wp:inline>
+        </w:drawing>
+      </w:r>
+    </w:p>
+    <w:p>
+      <w:r>
+        <w:rPr>
+          <w:noProof/>
+        </w:rPr>
+        <w:lastRenderedPageBreak/>
+        <w:drawing>
+          <wp:inline distT="0" distB="0" distL="0" distR="0" wp14:anchorId="3076D23E" wp14:editId="6B71E88F">
+            <wp:extent cx="5274310" cy="2037715"/>
+            <wp:effectExtent l="0" t="0" r="2540" b="635"/>
+            <wp:docPr id="16" name="Picture 16"/>
+            <wp:cNvGraphicFramePr>
+              <a:graphicFrameLocks xmlns:a="http://schemas.openxmlformats.org/drawingml/2006/main" noChangeAspect="1"/>
+            </wp:cNvGraphicFramePr>
+            <a:graphic xmlns:a="http://schemas.openxmlformats.org/drawingml/2006/main">
+              <a:graphicData uri="http://schemas.openxmlformats.org/drawingml/2006/picture">
+                <pic:pic xmlns:pic="http://schemas.openxmlformats.org/drawingml/2006/picture">
+                  <pic:nvPicPr>
+                    <pic:cNvPr id="1" name=""/>
+                    <pic:cNvPicPr/>
+                  </pic:nvPicPr>
+                  <pic:blipFill>
+                    <a:blip r:embed="rId13"/>
+                    <a:stretch>
+                      <a:fillRect/>
+                    </a:stretch>
+                  </pic:blipFill>
+                  <pic:spPr>
+                    <a:xfrm>
+                      <a:off x="0" y="0"/>
+                      <a:ext cx="5274310" cy="2037715"/>
+                    </a:xfrm>
+                    <a:prstGeom prst="rect">
+                      <a:avLst/>
+                    </a:prstGeom>
+                  </pic:spPr>
+                </pic:pic>
+              </a:graphicData>
+            </a:graphic>
+          </wp:inline>
+        </w:drawing>
+      </w:r>
+    </w:p>
+    <w:p>
+      <w:r>
+        <w:tab/>
       </w:r>
     </w:p>
     <w:p/>
     <w:p/>
+    <w:p/>
+    <w:p/>
     <w:p>
       <w:pPr>
         <w:jc w:val="center"/>
@@ -291,52 +414,6 @@
           <w:bCs/>
         </w:rPr>
       </w:pPr>
-      <w:r>
-        <w:rPr>
-          <w:rFonts w:ascii="Times New Roman" w:hAnsi="Times New Roman" w:cs="Times New Roman"/>
-          <w:b/>
-          <w:bCs/>
-          <w:noProof/>
-        </w:rPr>
-        <w:lastRenderedPageBreak/>
-        <w:drawing>
-          <wp:inline distT="0" distB="0" distL="114300" distR="114300" wp14:anchorId="6868D9BC" wp14:editId="1975E4BB">
-            <wp:extent cx="4638675" cy="5407660"/>
-            <wp:effectExtent l="0" t="0" r="9525" b="2540"/>
-            <wp:docPr id="5" name="Picture 5" descr="Screenshot 2025-04-13 142511"/>
-            <wp:cNvGraphicFramePr>
-              <a:graphicFrameLocks xmlns:a="http://schemas.openxmlformats.org/drawingml/2006/main" noChangeAspect="1"/>
-            </wp:cNvGraphicFramePr>
-            <a:graphic xmlns:a="http://schemas.openxmlformats.org/drawingml/2006/main">
-              <a:graphicData uri="http://schemas.openxmlformats.org/drawingml/2006/picture">
-                <pic:pic xmlns:pic="http://schemas.openxmlformats.org/drawingml/2006/picture">
-                  <pic:nvPicPr>
-                    <pic:cNvPr id="5" name="Picture 5" descr="Screenshot 2025-04-13 142511"/>
-                    <pic:cNvPicPr>
-                      <a:picLocks noChangeAspect="1"/>
-                    </pic:cNvPicPr>
-                  </pic:nvPicPr>
-                  <pic:blipFill>
-                    <a:blip r:embed="rId9"/>
-                    <a:stretch>
-                      <a:fillRect/>
-                    </a:stretch>
-                  </pic:blipFill>
-                  <pic:spPr>
-                    <a:xfrm>
-                      <a:off x="0" y="0"/>
-                      <a:ext cx="4638675" cy="5407660"/>
-                    </a:xfrm>
-                    <a:prstGeom prst="rect">
-                      <a:avLst/>
-                    </a:prstGeom>
-                  </pic:spPr>
-                </pic:pic>
-              </a:graphicData>
-            </a:graphic>
-          </wp:inline>
-        </w:drawing>
-      </w:r>
     </w:p>
     <w:p>
       <w:pPr>
@@ -347,52 +424,6 @@
           <w:bCs/>
         </w:rPr>
       </w:pPr>
-      <w:r>
-        <w:rPr>
-          <w:rFonts w:ascii="Times New Roman" w:hAnsi="Times New Roman" w:cs="Times New Roman"/>
-          <w:b/>
-          <w:bCs/>
-          <w:noProof/>
-        </w:rPr>
-        <w:lastRenderedPageBreak/>
-        <w:drawing>
-          <wp:inline distT="0" distB="0" distL="114300" distR="114300" wp14:anchorId="5AD48ED5" wp14:editId="2778645C">
-            <wp:extent cx="4505325" cy="6867525"/>
-            <wp:effectExtent l="0" t="0" r="5715" b="5715"/>
-            <wp:docPr id="7" name="Picture 7" descr="Screenshot 2025-04-13 142522"/>
-            <wp:cNvGraphicFramePr>
-              <a:graphicFrameLocks xmlns:a="http://schemas.openxmlformats.org/drawingml/2006/main" noChangeAspect="1"/>
-            </wp:cNvGraphicFramePr>
-            <a:graphic xmlns:a="http://schemas.openxmlformats.org/drawingml/2006/main">
-              <a:graphicData uri="http://schemas.openxmlformats.org/drawingml/2006/picture">
-                <pic:pic xmlns:pic="http://schemas.openxmlformats.org/drawingml/2006/picture">
-                  <pic:nvPicPr>
-                    <pic:cNvPr id="7" name="Picture 7" descr="Screenshot 2025-04-13 142522"/>
-                    <pic:cNvPicPr>
-                      <a:picLocks noChangeAspect="1"/>
-                    </pic:cNvPicPr>
-                  </pic:nvPicPr>
-                  <pic:blipFill>
-                    <a:blip r:embed="rId10"/>
-                    <a:stretch>
-                      <a:fillRect/>
-                    </a:stretch>
-                  </pic:blipFill>
-                  <pic:spPr>
-                    <a:xfrm>
-                      <a:off x="0" y="0"/>
-                      <a:ext cx="4505325" cy="6867525"/>
-                    </a:xfrm>
-                    <a:prstGeom prst="rect">
-                      <a:avLst/>
-                    </a:prstGeom>
-                  </pic:spPr>
-                </pic:pic>
-              </a:graphicData>
-            </a:graphic>
-          </wp:inline>
-        </w:drawing>
-      </w:r>
     </w:p>
     <w:p>
       <w:pPr>
@@ -418,6 +449,690 @@
           <w:bCs/>
         </w:rPr>
       </w:pPr>
+      <w:r>
+        <w:rPr>
+          <w:rFonts w:ascii="Times New Roman" w:hAnsi="Times New Roman" w:cs="Times New Roman"/>
+          <w:b/>
+          <w:bCs/>
+          <w:noProof/>
+        </w:rPr>
+        <w:lastRenderedPageBreak/>
+        <w:drawing>
+          <wp:inline distT="0" distB="0" distL="0" distR="0" wp14:anchorId="5FDF1780" wp14:editId="450B1B78">
+            <wp:extent cx="4046220" cy="6553200"/>
+            <wp:effectExtent l="0" t="0" r="0" b="0"/>
+            <wp:docPr id="28" name="Picture 28"/>
+            <wp:cNvGraphicFramePr>
+              <a:graphicFrameLocks xmlns:a="http://schemas.openxmlformats.org/drawingml/2006/main" noChangeAspect="1"/>
+            </wp:cNvGraphicFramePr>
+            <a:graphic xmlns:a="http://schemas.openxmlformats.org/drawingml/2006/main">
+              <a:graphicData uri="http://schemas.openxmlformats.org/drawingml/2006/picture">
+                <pic:pic xmlns:pic="http://schemas.openxmlformats.org/drawingml/2006/picture">
+                  <pic:nvPicPr>
+                    <pic:cNvPr id="0" name="Picture 12"/>
+                    <pic:cNvPicPr>
+                      <a:picLocks noChangeAspect="1" noChangeArrowheads="1"/>
+                    </pic:cNvPicPr>
+                  </pic:nvPicPr>
+                  <pic:blipFill>
+                    <a:blip r:embed="rId14">
+                      <a:extLst>
+                        <a:ext uri="{28A0092B-C50C-407E-A947-70E740481C1C}">
+                          <a14:useLocalDpi xmlns:a14="http://schemas.microsoft.com/office/drawing/2010/main" val="0"/>
+                        </a:ext>
+                      </a:extLst>
+                    </a:blip>
+                    <a:srcRect/>
+                    <a:stretch>
+                      <a:fillRect/>
+                    </a:stretch>
+                  </pic:blipFill>
+                  <pic:spPr bwMode="auto">
+                    <a:xfrm>
+                      <a:off x="0" y="0"/>
+                      <a:ext cx="4046220" cy="6553200"/>
+                    </a:xfrm>
+                    <a:prstGeom prst="rect">
+                      <a:avLst/>
+                    </a:prstGeom>
+                    <a:noFill/>
+                    <a:ln>
+                      <a:noFill/>
+                    </a:ln>
+                  </pic:spPr>
+                </pic:pic>
+              </a:graphicData>
+            </a:graphic>
+          </wp:inline>
+        </w:drawing>
+      </w:r>
+      <w:r>
+        <w:rPr>
+          <w:rFonts w:ascii="Times New Roman" w:hAnsi="Times New Roman" w:cs="Times New Roman"/>
+          <w:b/>
+          <w:bCs/>
+          <w:noProof/>
+        </w:rPr>
+        <w:lastRenderedPageBreak/>
+        <w:drawing>
+          <wp:inline distT="0" distB="0" distL="0" distR="0" wp14:anchorId="0FE94B88" wp14:editId="422D868E">
+            <wp:extent cx="4107180" cy="6400800"/>
+            <wp:effectExtent l="0" t="0" r="7620" b="0"/>
+            <wp:docPr id="27" name="Picture 27"/>
+            <wp:cNvGraphicFramePr>
+              <a:graphicFrameLocks xmlns:a="http://schemas.openxmlformats.org/drawingml/2006/main" noChangeAspect="1"/>
+            </wp:cNvGraphicFramePr>
+            <a:graphic xmlns:a="http://schemas.openxmlformats.org/drawingml/2006/main">
+              <a:graphicData uri="http://schemas.openxmlformats.org/drawingml/2006/picture">
+                <pic:pic xmlns:pic="http://schemas.openxmlformats.org/drawingml/2006/picture">
+                  <pic:nvPicPr>
+                    <pic:cNvPr id="0" name="Picture 11"/>
+                    <pic:cNvPicPr>
+                      <a:picLocks noChangeAspect="1" noChangeArrowheads="1"/>
+                    </pic:cNvPicPr>
+                  </pic:nvPicPr>
+                  <pic:blipFill>
+                    <a:blip r:embed="rId15">
+                      <a:extLst>
+                        <a:ext uri="{28A0092B-C50C-407E-A947-70E740481C1C}">
+                          <a14:useLocalDpi xmlns:a14="http://schemas.microsoft.com/office/drawing/2010/main" val="0"/>
+                        </a:ext>
+                      </a:extLst>
+                    </a:blip>
+                    <a:srcRect/>
+                    <a:stretch>
+                      <a:fillRect/>
+                    </a:stretch>
+                  </pic:blipFill>
+                  <pic:spPr bwMode="auto">
+                    <a:xfrm>
+                      <a:off x="0" y="0"/>
+                      <a:ext cx="4107180" cy="6400800"/>
+                    </a:xfrm>
+                    <a:prstGeom prst="rect">
+                      <a:avLst/>
+                    </a:prstGeom>
+                    <a:noFill/>
+                    <a:ln>
+                      <a:noFill/>
+                    </a:ln>
+                  </pic:spPr>
+                </pic:pic>
+              </a:graphicData>
+            </a:graphic>
+          </wp:inline>
+        </w:drawing>
+      </w:r>
+      <w:r>
+        <w:rPr>
+          <w:rFonts w:ascii="Times New Roman" w:hAnsi="Times New Roman" w:cs="Times New Roman"/>
+          <w:b/>
+          <w:bCs/>
+          <w:noProof/>
+        </w:rPr>
+        <w:lastRenderedPageBreak/>
+        <w:drawing>
+          <wp:inline distT="0" distB="0" distL="0" distR="0" wp14:anchorId="2F00A756" wp14:editId="31AABB8B">
+            <wp:extent cx="3480407" cy="4046220"/>
+            <wp:effectExtent l="0" t="0" r="6350" b="0"/>
+            <wp:docPr id="18" name="Picture 18"/>
+            <wp:cNvGraphicFramePr>
+              <a:graphicFrameLocks xmlns:a="http://schemas.openxmlformats.org/drawingml/2006/main" noChangeAspect="1"/>
+            </wp:cNvGraphicFramePr>
+            <a:graphic xmlns:a="http://schemas.openxmlformats.org/drawingml/2006/main">
+              <a:graphicData uri="http://schemas.openxmlformats.org/drawingml/2006/picture">
+                <pic:pic xmlns:pic="http://schemas.openxmlformats.org/drawingml/2006/picture">
+                  <pic:nvPicPr>
+                    <pic:cNvPr id="0" name="Picture 2"/>
+                    <pic:cNvPicPr>
+                      <a:picLocks noChangeAspect="1" noChangeArrowheads="1"/>
+                    </pic:cNvPicPr>
+                  </pic:nvPicPr>
+                  <pic:blipFill>
+                    <a:blip r:embed="rId16">
+                      <a:extLst>
+                        <a:ext uri="{28A0092B-C50C-407E-A947-70E740481C1C}">
+                          <a14:useLocalDpi xmlns:a14="http://schemas.microsoft.com/office/drawing/2010/main" val="0"/>
+                        </a:ext>
+                      </a:extLst>
+                    </a:blip>
+                    <a:srcRect/>
+                    <a:stretch>
+                      <a:fillRect/>
+                    </a:stretch>
+                  </pic:blipFill>
+                  <pic:spPr bwMode="auto">
+                    <a:xfrm>
+                      <a:off x="0" y="0"/>
+                      <a:ext cx="3482621" cy="4048794"/>
+                    </a:xfrm>
+                    <a:prstGeom prst="rect">
+                      <a:avLst/>
+                    </a:prstGeom>
+                    <a:noFill/>
+                    <a:ln>
+                      <a:noFill/>
+                    </a:ln>
+                  </pic:spPr>
+                </pic:pic>
+              </a:graphicData>
+            </a:graphic>
+          </wp:inline>
+        </w:drawing>
+      </w:r>
+      <w:r>
+        <w:rPr>
+          <w:rFonts w:ascii="Times New Roman" w:hAnsi="Times New Roman" w:cs="Times New Roman"/>
+          <w:b/>
+          <w:bCs/>
+          <w:noProof/>
+        </w:rPr>
+        <w:lastRenderedPageBreak/>
+        <w:drawing>
+          <wp:inline distT="0" distB="0" distL="0" distR="0" wp14:anchorId="7899AD48" wp14:editId="577605A9">
+            <wp:extent cx="4023360" cy="6545580"/>
+            <wp:effectExtent l="0" t="0" r="0" b="7620"/>
+            <wp:docPr id="19" name="Picture 19"/>
+            <wp:cNvGraphicFramePr>
+              <a:graphicFrameLocks xmlns:a="http://schemas.openxmlformats.org/drawingml/2006/main" noChangeAspect="1"/>
+            </wp:cNvGraphicFramePr>
+            <a:graphic xmlns:a="http://schemas.openxmlformats.org/drawingml/2006/main">
+              <a:graphicData uri="http://schemas.openxmlformats.org/drawingml/2006/picture">
+                <pic:pic xmlns:pic="http://schemas.openxmlformats.org/drawingml/2006/picture">
+                  <pic:nvPicPr>
+                    <pic:cNvPr id="0" name="Picture 3"/>
+                    <pic:cNvPicPr>
+                      <a:picLocks noChangeAspect="1" noChangeArrowheads="1"/>
+                    </pic:cNvPicPr>
+                  </pic:nvPicPr>
+                  <pic:blipFill>
+                    <a:blip r:embed="rId17">
+                      <a:extLst>
+                        <a:ext uri="{28A0092B-C50C-407E-A947-70E740481C1C}">
+                          <a14:useLocalDpi xmlns:a14="http://schemas.microsoft.com/office/drawing/2010/main" val="0"/>
+                        </a:ext>
+                      </a:extLst>
+                    </a:blip>
+                    <a:srcRect/>
+                    <a:stretch>
+                      <a:fillRect/>
+                    </a:stretch>
+                  </pic:blipFill>
+                  <pic:spPr bwMode="auto">
+                    <a:xfrm>
+                      <a:off x="0" y="0"/>
+                      <a:ext cx="4023360" cy="6545580"/>
+                    </a:xfrm>
+                    <a:prstGeom prst="rect">
+                      <a:avLst/>
+                    </a:prstGeom>
+                    <a:noFill/>
+                    <a:ln>
+                      <a:noFill/>
+                    </a:ln>
+                  </pic:spPr>
+                </pic:pic>
+              </a:graphicData>
+            </a:graphic>
+          </wp:inline>
+        </w:drawing>
+      </w:r>
+      <w:r>
+        <w:rPr>
+          <w:rFonts w:ascii="Times New Roman" w:hAnsi="Times New Roman" w:cs="Times New Roman"/>
+          <w:b/>
+          <w:bCs/>
+          <w:noProof/>
+        </w:rPr>
+        <w:lastRenderedPageBreak/>
+        <w:drawing>
+          <wp:inline distT="0" distB="0" distL="0" distR="0" wp14:anchorId="56CA32C9" wp14:editId="41D700FA">
+            <wp:extent cx="3985260" cy="6522720"/>
+            <wp:effectExtent l="0" t="0" r="0" b="0"/>
+            <wp:docPr id="20" name="Picture 20"/>
+            <wp:cNvGraphicFramePr>
+              <a:graphicFrameLocks xmlns:a="http://schemas.openxmlformats.org/drawingml/2006/main" noChangeAspect="1"/>
+            </wp:cNvGraphicFramePr>
+            <a:graphic xmlns:a="http://schemas.openxmlformats.org/drawingml/2006/main">
+              <a:graphicData uri="http://schemas.openxmlformats.org/drawingml/2006/picture">
+                <pic:pic xmlns:pic="http://schemas.openxmlformats.org/drawingml/2006/picture">
+                  <pic:nvPicPr>
+                    <pic:cNvPr id="0" name="Picture 4"/>
+                    <pic:cNvPicPr>
+                      <a:picLocks noChangeAspect="1" noChangeArrowheads="1"/>
+                    </pic:cNvPicPr>
+                  </pic:nvPicPr>
+                  <pic:blipFill>
+                    <a:blip r:embed="rId18">
+                      <a:extLst>
+                        <a:ext uri="{28A0092B-C50C-407E-A947-70E740481C1C}">
+                          <a14:useLocalDpi xmlns:a14="http://schemas.microsoft.com/office/drawing/2010/main" val="0"/>
+                        </a:ext>
+                      </a:extLst>
+                    </a:blip>
+                    <a:srcRect/>
+                    <a:stretch>
+                      <a:fillRect/>
+                    </a:stretch>
+                  </pic:blipFill>
+                  <pic:spPr bwMode="auto">
+                    <a:xfrm>
+                      <a:off x="0" y="0"/>
+                      <a:ext cx="3985260" cy="6522720"/>
+                    </a:xfrm>
+                    <a:prstGeom prst="rect">
+                      <a:avLst/>
+                    </a:prstGeom>
+                    <a:noFill/>
+                    <a:ln>
+                      <a:noFill/>
+                    </a:ln>
+                  </pic:spPr>
+                </pic:pic>
+              </a:graphicData>
+            </a:graphic>
+          </wp:inline>
+        </w:drawing>
+      </w:r>
+      <w:r>
+        <w:rPr>
+          <w:rFonts w:ascii="Times New Roman" w:hAnsi="Times New Roman" w:cs="Times New Roman"/>
+          <w:b/>
+          <w:bCs/>
+          <w:noProof/>
+        </w:rPr>
+        <w:lastRenderedPageBreak/>
+        <w:drawing>
+          <wp:inline distT="0" distB="0" distL="0" distR="0" wp14:anchorId="2F86A576" wp14:editId="45ACC8FC">
+            <wp:extent cx="4023360" cy="6438900"/>
+            <wp:effectExtent l="0" t="0" r="0" b="0"/>
+            <wp:docPr id="21" name="Picture 21"/>
+            <wp:cNvGraphicFramePr>
+              <a:graphicFrameLocks xmlns:a="http://schemas.openxmlformats.org/drawingml/2006/main" noChangeAspect="1"/>
+            </wp:cNvGraphicFramePr>
+            <a:graphic xmlns:a="http://schemas.openxmlformats.org/drawingml/2006/main">
+              <a:graphicData uri="http://schemas.openxmlformats.org/drawingml/2006/picture">
+                <pic:pic xmlns:pic="http://schemas.openxmlformats.org/drawingml/2006/picture">
+                  <pic:nvPicPr>
+                    <pic:cNvPr id="0" name="Picture 5"/>
+                    <pic:cNvPicPr>
+                      <a:picLocks noChangeAspect="1" noChangeArrowheads="1"/>
+                    </pic:cNvPicPr>
+                  </pic:nvPicPr>
+                  <pic:blipFill>
+                    <a:blip r:embed="rId19">
+                      <a:extLst>
+                        <a:ext uri="{28A0092B-C50C-407E-A947-70E740481C1C}">
+                          <a14:useLocalDpi xmlns:a14="http://schemas.microsoft.com/office/drawing/2010/main" val="0"/>
+                        </a:ext>
+                      </a:extLst>
+                    </a:blip>
+                    <a:srcRect/>
+                    <a:stretch>
+                      <a:fillRect/>
+                    </a:stretch>
+                  </pic:blipFill>
+                  <pic:spPr bwMode="auto">
+                    <a:xfrm>
+                      <a:off x="0" y="0"/>
+                      <a:ext cx="4023360" cy="6438900"/>
+                    </a:xfrm>
+                    <a:prstGeom prst="rect">
+                      <a:avLst/>
+                    </a:prstGeom>
+                    <a:noFill/>
+                    <a:ln>
+                      <a:noFill/>
+                    </a:ln>
+                  </pic:spPr>
+                </pic:pic>
+              </a:graphicData>
+            </a:graphic>
+          </wp:inline>
+        </w:drawing>
+      </w:r>
+      <w:r>
+        <w:rPr>
+          <w:rFonts w:ascii="Times New Roman" w:hAnsi="Times New Roman" w:cs="Times New Roman"/>
+          <w:b/>
+          <w:bCs/>
+          <w:noProof/>
+        </w:rPr>
+        <w:lastRenderedPageBreak/>
+        <w:drawing>
+          <wp:inline distT="0" distB="0" distL="0" distR="0" wp14:anchorId="5314EF0A" wp14:editId="7E70B716">
+            <wp:extent cx="4030980" cy="6545580"/>
+            <wp:effectExtent l="0" t="0" r="7620" b="7620"/>
+            <wp:docPr id="23" name="Picture 23"/>
+            <wp:cNvGraphicFramePr>
+              <a:graphicFrameLocks xmlns:a="http://schemas.openxmlformats.org/drawingml/2006/main" noChangeAspect="1"/>
+            </wp:cNvGraphicFramePr>
+            <a:graphic xmlns:a="http://schemas.openxmlformats.org/drawingml/2006/main">
+              <a:graphicData uri="http://schemas.openxmlformats.org/drawingml/2006/picture">
+                <pic:pic xmlns:pic="http://schemas.openxmlformats.org/drawingml/2006/picture">
+                  <pic:nvPicPr>
+                    <pic:cNvPr id="0" name="Picture 7"/>
+                    <pic:cNvPicPr>
+                      <a:picLocks noChangeAspect="1" noChangeArrowheads="1"/>
+                    </pic:cNvPicPr>
+                  </pic:nvPicPr>
+                  <pic:blipFill>
+                    <a:blip r:embed="rId20">
+                      <a:extLst>
+                        <a:ext uri="{28A0092B-C50C-407E-A947-70E740481C1C}">
+                          <a14:useLocalDpi xmlns:a14="http://schemas.microsoft.com/office/drawing/2010/main" val="0"/>
+                        </a:ext>
+                      </a:extLst>
+                    </a:blip>
+                    <a:srcRect/>
+                    <a:stretch>
+                      <a:fillRect/>
+                    </a:stretch>
+                  </pic:blipFill>
+                  <pic:spPr bwMode="auto">
+                    <a:xfrm>
+                      <a:off x="0" y="0"/>
+                      <a:ext cx="4030980" cy="6545580"/>
+                    </a:xfrm>
+                    <a:prstGeom prst="rect">
+                      <a:avLst/>
+                    </a:prstGeom>
+                    <a:noFill/>
+                    <a:ln>
+                      <a:noFill/>
+                    </a:ln>
+                  </pic:spPr>
+                </pic:pic>
+              </a:graphicData>
+            </a:graphic>
+          </wp:inline>
+        </w:drawing>
+      </w:r>
+      <w:r>
+        <w:rPr>
+          <w:rFonts w:ascii="Times New Roman" w:hAnsi="Times New Roman" w:cs="Times New Roman"/>
+          <w:b/>
+          <w:bCs/>
+          <w:noProof/>
+        </w:rPr>
+        <w:lastRenderedPageBreak/>
+        <w:drawing>
+          <wp:inline distT="0" distB="0" distL="0" distR="0" wp14:anchorId="734B681D" wp14:editId="22208E58">
+            <wp:extent cx="4023360" cy="6438900"/>
+            <wp:effectExtent l="0" t="0" r="0" b="0"/>
+            <wp:docPr id="22" name="Picture 22"/>
+            <wp:cNvGraphicFramePr>
+              <a:graphicFrameLocks xmlns:a="http://schemas.openxmlformats.org/drawingml/2006/main" noChangeAspect="1"/>
+            </wp:cNvGraphicFramePr>
+            <a:graphic xmlns:a="http://schemas.openxmlformats.org/drawingml/2006/main">
+              <a:graphicData uri="http://schemas.openxmlformats.org/drawingml/2006/picture">
+                <pic:pic xmlns:pic="http://schemas.openxmlformats.org/drawingml/2006/picture">
+                  <pic:nvPicPr>
+                    <pic:cNvPr id="0" name="Picture 6"/>
+                    <pic:cNvPicPr>
+                      <a:picLocks noChangeAspect="1" noChangeArrowheads="1"/>
+                    </pic:cNvPicPr>
+                  </pic:nvPicPr>
+                  <pic:blipFill>
+                    <a:blip r:embed="rId19">
+                      <a:extLst>
+                        <a:ext uri="{28A0092B-C50C-407E-A947-70E740481C1C}">
+                          <a14:useLocalDpi xmlns:a14="http://schemas.microsoft.com/office/drawing/2010/main" val="0"/>
+                        </a:ext>
+                      </a:extLst>
+                    </a:blip>
+                    <a:srcRect/>
+                    <a:stretch>
+                      <a:fillRect/>
+                    </a:stretch>
+                  </pic:blipFill>
+                  <pic:spPr bwMode="auto">
+                    <a:xfrm>
+                      <a:off x="0" y="0"/>
+                      <a:ext cx="4023360" cy="6438900"/>
+                    </a:xfrm>
+                    <a:prstGeom prst="rect">
+                      <a:avLst/>
+                    </a:prstGeom>
+                    <a:noFill/>
+                    <a:ln>
+                      <a:noFill/>
+                    </a:ln>
+                  </pic:spPr>
+                </pic:pic>
+              </a:graphicData>
+            </a:graphic>
+          </wp:inline>
+        </w:drawing>
+      </w:r>
+      <w:r>
+        <w:rPr>
+          <w:rFonts w:ascii="Times New Roman" w:hAnsi="Times New Roman" w:cs="Times New Roman"/>
+          <w:b/>
+          <w:bCs/>
+          <w:noProof/>
+        </w:rPr>
+        <w:lastRenderedPageBreak/>
+        <w:drawing>
+          <wp:inline distT="0" distB="0" distL="0" distR="0" wp14:anchorId="5D6DB940" wp14:editId="5FD75E37">
+            <wp:extent cx="3970020" cy="2926080"/>
+            <wp:effectExtent l="0" t="0" r="0" b="7620"/>
+            <wp:docPr id="29" name="Picture 29"/>
+            <wp:cNvGraphicFramePr>
+              <a:graphicFrameLocks xmlns:a="http://schemas.openxmlformats.org/drawingml/2006/main" noChangeAspect="1"/>
+            </wp:cNvGraphicFramePr>
+            <a:graphic xmlns:a="http://schemas.openxmlformats.org/drawingml/2006/main">
+              <a:graphicData uri="http://schemas.openxmlformats.org/drawingml/2006/picture">
+                <pic:pic xmlns:pic="http://schemas.openxmlformats.org/drawingml/2006/picture">
+                  <pic:nvPicPr>
+                    <pic:cNvPr id="0" name="Picture 13"/>
+                    <pic:cNvPicPr>
+                      <a:picLocks noChangeAspect="1" noChangeArrowheads="1"/>
+                    </pic:cNvPicPr>
+                  </pic:nvPicPr>
+                  <pic:blipFill>
+                    <a:blip r:embed="rId21">
+                      <a:extLst>
+                        <a:ext uri="{28A0092B-C50C-407E-A947-70E740481C1C}">
+                          <a14:useLocalDpi xmlns:a14="http://schemas.microsoft.com/office/drawing/2010/main" val="0"/>
+                        </a:ext>
+                      </a:extLst>
+                    </a:blip>
+                    <a:srcRect/>
+                    <a:stretch>
+                      <a:fillRect/>
+                    </a:stretch>
+                  </pic:blipFill>
+                  <pic:spPr bwMode="auto">
+                    <a:xfrm>
+                      <a:off x="0" y="0"/>
+                      <a:ext cx="3970020" cy="2926080"/>
+                    </a:xfrm>
+                    <a:prstGeom prst="rect">
+                      <a:avLst/>
+                    </a:prstGeom>
+                    <a:noFill/>
+                    <a:ln>
+                      <a:noFill/>
+                    </a:ln>
+                  </pic:spPr>
+                </pic:pic>
+              </a:graphicData>
+            </a:graphic>
+          </wp:inline>
+        </w:drawing>
+      </w:r>
+      <w:r>
+        <w:rPr>
+          <w:rFonts w:ascii="Times New Roman" w:hAnsi="Times New Roman" w:cs="Times New Roman"/>
+          <w:b/>
+          <w:bCs/>
+          <w:noProof/>
+        </w:rPr>
+        <w:lastRenderedPageBreak/>
+        <w:drawing>
+          <wp:inline distT="0" distB="0" distL="0" distR="0" wp14:anchorId="462053C1" wp14:editId="730FCF0E">
+            <wp:extent cx="4023360" cy="6576060"/>
+            <wp:effectExtent l="0" t="0" r="0" b="0"/>
+            <wp:docPr id="24" name="Picture 24"/>
+            <wp:cNvGraphicFramePr>
+              <a:graphicFrameLocks xmlns:a="http://schemas.openxmlformats.org/drawingml/2006/main" noChangeAspect="1"/>
+            </wp:cNvGraphicFramePr>
+            <a:graphic xmlns:a="http://schemas.openxmlformats.org/drawingml/2006/main">
+              <a:graphicData uri="http://schemas.openxmlformats.org/drawingml/2006/picture">
+                <pic:pic xmlns:pic="http://schemas.openxmlformats.org/drawingml/2006/picture">
+                  <pic:nvPicPr>
+                    <pic:cNvPr id="0" name="Picture 8"/>
+                    <pic:cNvPicPr>
+                      <a:picLocks noChangeAspect="1" noChangeArrowheads="1"/>
+                    </pic:cNvPicPr>
+                  </pic:nvPicPr>
+                  <pic:blipFill>
+                    <a:blip r:embed="rId22">
+                      <a:extLst>
+                        <a:ext uri="{28A0092B-C50C-407E-A947-70E740481C1C}">
+                          <a14:useLocalDpi xmlns:a14="http://schemas.microsoft.com/office/drawing/2010/main" val="0"/>
+                        </a:ext>
+                      </a:extLst>
+                    </a:blip>
+                    <a:srcRect/>
+                    <a:stretch>
+                      <a:fillRect/>
+                    </a:stretch>
+                  </pic:blipFill>
+                  <pic:spPr bwMode="auto">
+                    <a:xfrm>
+                      <a:off x="0" y="0"/>
+                      <a:ext cx="4023360" cy="6576060"/>
+                    </a:xfrm>
+                    <a:prstGeom prst="rect">
+                      <a:avLst/>
+                    </a:prstGeom>
+                    <a:noFill/>
+                    <a:ln>
+                      <a:noFill/>
+                    </a:ln>
+                  </pic:spPr>
+                </pic:pic>
+              </a:graphicData>
+            </a:graphic>
+          </wp:inline>
+        </w:drawing>
+      </w:r>
+      <w:r>
+        <w:rPr>
+          <w:rFonts w:ascii="Times New Roman" w:hAnsi="Times New Roman" w:cs="Times New Roman"/>
+          <w:b/>
+          <w:bCs/>
+          <w:noProof/>
+        </w:rPr>
+        <w:lastRenderedPageBreak/>
+        <w:drawing>
+          <wp:inline distT="0" distB="0" distL="0" distR="0" wp14:anchorId="285D8AFD" wp14:editId="2CEEA8E3">
+            <wp:extent cx="4099560" cy="6591300"/>
+            <wp:effectExtent l="0" t="0" r="0" b="0"/>
+            <wp:docPr id="26" name="Picture 26"/>
+            <wp:cNvGraphicFramePr>
+              <a:graphicFrameLocks xmlns:a="http://schemas.openxmlformats.org/drawingml/2006/main" noChangeAspect="1"/>
+            </wp:cNvGraphicFramePr>
+            <a:graphic xmlns:a="http://schemas.openxmlformats.org/drawingml/2006/main">
+              <a:graphicData uri="http://schemas.openxmlformats.org/drawingml/2006/picture">
+                <pic:pic xmlns:pic="http://schemas.openxmlformats.org/drawingml/2006/picture">
+                  <pic:nvPicPr>
+                    <pic:cNvPr id="0" name="Picture 10"/>
+                    <pic:cNvPicPr>
+                      <a:picLocks noChangeAspect="1" noChangeArrowheads="1"/>
+                    </pic:cNvPicPr>
+                  </pic:nvPicPr>
+                  <pic:blipFill>
+                    <a:blip r:embed="rId23">
+                      <a:extLst>
+                        <a:ext uri="{28A0092B-C50C-407E-A947-70E740481C1C}">
+                          <a14:useLocalDpi xmlns:a14="http://schemas.microsoft.com/office/drawing/2010/main" val="0"/>
+                        </a:ext>
+                      </a:extLst>
+                    </a:blip>
+                    <a:srcRect/>
+                    <a:stretch>
+                      <a:fillRect/>
+                    </a:stretch>
+                  </pic:blipFill>
+                  <pic:spPr bwMode="auto">
+                    <a:xfrm>
+                      <a:off x="0" y="0"/>
+                      <a:ext cx="4099560" cy="6591300"/>
+                    </a:xfrm>
+                    <a:prstGeom prst="rect">
+                      <a:avLst/>
+                    </a:prstGeom>
+                    <a:noFill/>
+                    <a:ln>
+                      <a:noFill/>
+                    </a:ln>
+                  </pic:spPr>
+                </pic:pic>
+              </a:graphicData>
+            </a:graphic>
+          </wp:inline>
+        </w:drawing>
+      </w:r>
+      <w:r>
+        <w:rPr>
+          <w:rFonts w:ascii="Times New Roman" w:hAnsi="Times New Roman" w:cs="Times New Roman"/>
+          <w:b/>
+          <w:bCs/>
+          <w:noProof/>
+        </w:rPr>
+        <w:lastRenderedPageBreak/>
+        <w:drawing>
+          <wp:inline distT="0" distB="0" distL="0" distR="0" wp14:anchorId="2E3F639D" wp14:editId="116D9837">
+            <wp:extent cx="4061460" cy="6446520"/>
+            <wp:effectExtent l="0" t="0" r="0" b="0"/>
+            <wp:docPr id="25" name="Picture 25"/>
+            <wp:cNvGraphicFramePr>
+              <a:graphicFrameLocks xmlns:a="http://schemas.openxmlformats.org/drawingml/2006/main" noChangeAspect="1"/>
+            </wp:cNvGraphicFramePr>
+            <a:graphic xmlns:a="http://schemas.openxmlformats.org/drawingml/2006/main">
+              <a:graphicData uri="http://schemas.openxmlformats.org/drawingml/2006/picture">
+                <pic:pic xmlns:pic="http://schemas.openxmlformats.org/drawingml/2006/picture">
+                  <pic:nvPicPr>
+                    <pic:cNvPr id="0" name="Picture 9"/>
+                    <pic:cNvPicPr>
+                      <a:picLocks noChangeAspect="1" noChangeArrowheads="1"/>
+                    </pic:cNvPicPr>
+                  </pic:nvPicPr>
+                  <pic:blipFill>
+                    <a:blip r:embed="rId24">
+                      <a:extLst>
+                        <a:ext uri="{28A0092B-C50C-407E-A947-70E740481C1C}">
+                          <a14:useLocalDpi xmlns:a14="http://schemas.microsoft.com/office/drawing/2010/main" val="0"/>
+                        </a:ext>
+                      </a:extLst>
+                    </a:blip>
+                    <a:srcRect/>
+                    <a:stretch>
+                      <a:fillRect/>
+                    </a:stretch>
+                  </pic:blipFill>
+                  <pic:spPr bwMode="auto">
+                    <a:xfrm>
+                      <a:off x="0" y="0"/>
+                      <a:ext cx="4061460" cy="6446520"/>
+                    </a:xfrm>
+                    <a:prstGeom prst="rect">
+                      <a:avLst/>
+                    </a:prstGeom>
+                    <a:noFill/>
+                    <a:ln>
+                      <a:noFill/>
+                    </a:ln>
+                  </pic:spPr>
+                </pic:pic>
+              </a:graphicData>
+            </a:graphic>
+          </wp:inline>
+        </w:drawing>
+      </w:r>
     </w:p>
     <w:p>
       <w:pPr>
@@ -428,52 +1143,6 @@
           <w:bCs/>
         </w:rPr>
       </w:pPr>
-      <w:r>
-        <w:rPr>
-          <w:rFonts w:ascii="Times New Roman" w:hAnsi="Times New Roman" w:cs="Times New Roman"/>
-          <w:b/>
-          <w:bCs/>
-          <w:noProof/>
-        </w:rPr>
-        <w:lastRenderedPageBreak/>
-        <w:drawing>
-          <wp:inline distT="0" distB="0" distL="114300" distR="114300" wp14:anchorId="50AEF53D" wp14:editId="6302FA80">
-            <wp:extent cx="4552950" cy="4171950"/>
-            <wp:effectExtent l="0" t="0" r="3810" b="3810"/>
-            <wp:docPr id="8" name="Picture 8" descr="Screenshot 2025-04-13 142528"/>
-            <wp:cNvGraphicFramePr>
-              <a:graphicFrameLocks xmlns:a="http://schemas.openxmlformats.org/drawingml/2006/main" noChangeAspect="1"/>
-            </wp:cNvGraphicFramePr>
-            <a:graphic xmlns:a="http://schemas.openxmlformats.org/drawingml/2006/main">
-              <a:graphicData uri="http://schemas.openxmlformats.org/drawingml/2006/picture">
-                <pic:pic xmlns:pic="http://schemas.openxmlformats.org/drawingml/2006/picture">
-                  <pic:nvPicPr>
-                    <pic:cNvPr id="8" name="Picture 8" descr="Screenshot 2025-04-13 142528"/>
-                    <pic:cNvPicPr>
-                      <a:picLocks noChangeAspect="1"/>
-                    </pic:cNvPicPr>
-                  </pic:nvPicPr>
-                  <pic:blipFill>
-                    <a:blip r:embed="rId11"/>
-                    <a:stretch>
-                      <a:fillRect/>
-                    </a:stretch>
-                  </pic:blipFill>
-                  <pic:spPr>
-                    <a:xfrm>
-                      <a:off x="0" y="0"/>
-                      <a:ext cx="4552950" cy="4171950"/>
-                    </a:xfrm>
-                    <a:prstGeom prst="rect">
-                      <a:avLst/>
-                    </a:prstGeom>
-                  </pic:spPr>
-                </pic:pic>
-              </a:graphicData>
-            </a:graphic>
-          </wp:inline>
-        </w:drawing>
-      </w:r>
     </w:p>
     <w:sectPr>
       <w:pgSz w:w="11906" w:h="16838"/>
@@ -483,6 +1152,44 @@
     </w:sectPr>
   </w:body>
 </w:document>
+</file>
+
+<file path=word/endnotes.xml><?xml version="1.0" encoding="utf-8"?>
+<w:endnotes xmlns:wpc="http://schemas.microsoft.com/office/word/2010/wordprocessingCanvas" xmlns:cx="http://schemas.microsoft.com/office/drawing/2014/chartex" xmlns:cx1="http://schemas.microsoft.com/office/drawing/2015/9/8/chartex" xmlns:cx2="http://schemas.microsoft.com/office/drawing/2015/10/21/chartex" xmlns:cx3="http://schemas.microsoft.com/office/drawing/2016/5/9/chartex" xmlns:cx4="http://schemas.microsoft.com/office/drawing/2016/5/10/chartex" xmlns:cx5="http://schemas.microsoft.com/office/drawing/2016/5/11/chartex" xmlns:cx6="http://schemas.microsoft.com/office/drawing/2016/5/12/chartex" xmlns:cx7="http://schemas.microsoft.com/office/drawing/2016/5/13/chartex" xmlns:cx8="http://schemas.microsoft.com/office/drawing/2016/5/14/chartex" xmlns:mc="http://schemas.openxmlformats.org/markup-compatibility/2006" xmlns:aink="http://schemas.microsoft.com/office/drawing/2016/ink" xmlns:am3d="http://schemas.microsoft.com/office/drawing/2017/model3d" xmlns:o="urn:schemas-microsoft-com:office:office" xmlns:oel="http://schemas.microsoft.com/office/2019/extlst" xmlns:r="http://schemas.openxmlformats.org/officeDocument/2006/relationships" xmlns:m="http://schemas.openxmlformats.org/officeDocument/2006/math" xmlns:v="urn:schemas-microsoft-com:vml" xmlns:wp14="http://schemas.microsoft.com/office/word/2010/wordprocessingDrawing" xmlns:wp="http://schemas.openxmlformats.org/drawingml/2006/wordprocessingDrawing" xmlns:w10="urn:schemas-microsoft-com:office:word" xmlns:w="http://schemas.openxmlformats.org/wordprocessingml/2006/main" xmlns:w14="http://schemas.microsoft.com/office/word/2010/wordml" xmlns:w15="http://schemas.microsoft.com/office/word/2012/wordml" xmlns:w16cex="http://schemas.microsoft.com/office/word/2018/wordml/cex" xmlns:w16cid="http://schemas.microsoft.com/office/word/2016/wordml/cid" xmlns:w16="http://schemas.microsoft.com/office/word/2018/wordml" xmlns:w16sdtdh="http://schemas.microsoft.com/office/word/2020/wordml/sdtdatahash" xmlns:w16se="http://schemas.microsoft.com/office/word/2015/wordml/symex" xmlns:wpg="http://schemas.microsoft.com/office/word/2010/wordprocessingGroup" xmlns:wpi="http://schemas.microsoft.com/office/word/2010/wordprocessingInk" xmlns:wne="http://schemas.microsoft.com/office/word/2006/wordml" xmlns:wps="http://schemas.microsoft.com/office/word/2010/wordprocessingShape" mc:Ignorable="w14 w15 w16se w16cid w16 w16cex w16sdtdh wp14">
+  <w:endnote w:type="separator" w:id="-1">
+    <w:p>
+      <w:r>
+        <w:separator/>
+      </w:r>
+    </w:p>
+  </w:endnote>
+  <w:endnote w:type="continuationSeparator" w:id="0">
+    <w:p>
+      <w:r>
+        <w:continuationSeparator/>
+      </w:r>
+    </w:p>
+  </w:endnote>
+</w:endnotes>
+</file>
+
+<file path=word/footnotes.xml><?xml version="1.0" encoding="utf-8"?>
+<w:footnotes xmlns:wpc="http://schemas.microsoft.com/office/word/2010/wordprocessingCanvas" xmlns:cx="http://schemas.microsoft.com/office/drawing/2014/chartex" xmlns:cx1="http://schemas.microsoft.com/office/drawing/2015/9/8/chartex" xmlns:cx2="http://schemas.microsoft.com/office/drawing/2015/10/21/chartex" xmlns:cx3="http://schemas.microsoft.com/office/drawing/2016/5/9/chartex" xmlns:cx4="http://schemas.microsoft.com/office/drawing/2016/5/10/chartex" xmlns:cx5="http://schemas.microsoft.com/office/drawing/2016/5/11/chartex" xmlns:cx6="http://schemas.microsoft.com/office/drawing/2016/5/12/chartex" xmlns:cx7="http://schemas.microsoft.com/office/drawing/2016/5/13/chartex" xmlns:cx8="http://schemas.microsoft.com/office/drawing/2016/5/14/chartex" xmlns:mc="http://schemas.openxmlformats.org/markup-compatibility/2006" xmlns:aink="http://schemas.microsoft.com/office/drawing/2016/ink" xmlns:am3d="http://schemas.microsoft.com/office/drawing/2017/model3d" xmlns:o="urn:schemas-microsoft-com:office:office" xmlns:oel="http://schemas.microsoft.com/office/2019/extlst" xmlns:r="http://schemas.openxmlformats.org/officeDocument/2006/relationships" xmlns:m="http://schemas.openxmlformats.org/officeDocument/2006/math" xmlns:v="urn:schemas-microsoft-com:vml" xmlns:wp14="http://schemas.microsoft.com/office/word/2010/wordprocessingDrawing" xmlns:wp="http://schemas.openxmlformats.org/drawingml/2006/wordprocessingDrawing" xmlns:w10="urn:schemas-microsoft-com:office:word" xmlns:w="http://schemas.openxmlformats.org/wordprocessingml/2006/main" xmlns:w14="http://schemas.microsoft.com/office/word/2010/wordml" xmlns:w15="http://schemas.microsoft.com/office/word/2012/wordml" xmlns:w16cex="http://schemas.microsoft.com/office/word/2018/wordml/cex" xmlns:w16cid="http://schemas.microsoft.com/office/word/2016/wordml/cid" xmlns:w16="http://schemas.microsoft.com/office/word/2018/wordml" xmlns:w16sdtdh="http://schemas.microsoft.com/office/word/2020/wordml/sdtdatahash" xmlns:w16se="http://schemas.microsoft.com/office/word/2015/wordml/symex" xmlns:wpg="http://schemas.microsoft.com/office/word/2010/wordprocessingGroup" xmlns:wpi="http://schemas.microsoft.com/office/word/2010/wordprocessingInk" xmlns:wne="http://schemas.microsoft.com/office/word/2006/wordml" xmlns:wps="http://schemas.microsoft.com/office/word/2010/wordprocessingShape" mc:Ignorable="w14 w15 w16se w16cid w16 w16cex w16sdtdh wp14">
+  <w:footnote w:type="separator" w:id="-1">
+    <w:p>
+      <w:r>
+        <w:separator/>
+      </w:r>
+    </w:p>
+  </w:footnote>
+  <w:footnote w:type="continuationSeparator" w:id="0">
+    <w:p>
+      <w:r>
+        <w:continuationSeparator/>
+      </w:r>
+    </w:p>
+  </w:footnote>
+</w:footnotes>
 </file>
 
 <file path=word/styles.xml><?xml version="1.0" encoding="utf-8"?>
@@ -830,6 +1537,50 @@
       <w:lang w:eastAsia="zh-CN"/>
     </w:rPr>
   </w:style>
+  <w:style w:type="paragraph" w:styleId="Header">
+    <w:name w:val="header"/>
+    <w:basedOn w:val="Normal"/>
+    <w:link w:val="HeaderChar"/>
+    <w:rsid w:val="00256FA5"/>
+    <w:pPr>
+      <w:tabs>
+        <w:tab w:val="center" w:pos="4680"/>
+        <w:tab w:val="right" w:pos="9360"/>
+      </w:tabs>
+    </w:pPr>
+  </w:style>
+  <w:style w:type="character" w:customStyle="1" w:styleId="HeaderChar">
+    <w:name w:val="Header Char"/>
+    <w:basedOn w:val="DefaultParagraphFont"/>
+    <w:link w:val="Header"/>
+    <w:rsid w:val="00256FA5"/>
+    <w:rPr>
+      <w:rFonts w:asciiTheme="minorHAnsi" w:eastAsiaTheme="minorEastAsia" w:hAnsiTheme="minorHAnsi" w:cstheme="minorBidi"/>
+      <w:lang w:eastAsia="zh-CN"/>
+    </w:rPr>
+  </w:style>
+  <w:style w:type="paragraph" w:styleId="Footer">
+    <w:name w:val="footer"/>
+    <w:basedOn w:val="Normal"/>
+    <w:link w:val="FooterChar"/>
+    <w:rsid w:val="00256FA5"/>
+    <w:pPr>
+      <w:tabs>
+        <w:tab w:val="center" w:pos="4680"/>
+        <w:tab w:val="right" w:pos="9360"/>
+      </w:tabs>
+    </w:pPr>
+  </w:style>
+  <w:style w:type="character" w:customStyle="1" w:styleId="FooterChar">
+    <w:name w:val="Footer Char"/>
+    <w:basedOn w:val="DefaultParagraphFont"/>
+    <w:link w:val="Footer"/>
+    <w:rsid w:val="00256FA5"/>
+    <w:rPr>
+      <w:rFonts w:asciiTheme="minorHAnsi" w:eastAsiaTheme="minorEastAsia" w:hAnsiTheme="minorHAnsi" w:cstheme="minorBidi"/>
+      <w:lang w:eastAsia="zh-CN"/>
+    </w:rPr>
+  </w:style>
 </w:styles>
 </file>
 

</xml_diff>